<commit_message>
exported the code file in readable format
</commit_message>
<xml_diff>
--- a/code/Aims-analysis.docx
+++ b/code/Aims-analysis.docx
@@ -82,18 +82,6 @@
       </w:pPr>
       <w:r>
         <w:t xml:space="preserve">Checking the relationship between BIS, BAS, meal intake and EAH intake variables.</w:t>
-      </w:r>
-    </w:p>
-    <w:p>
-      <w:pPr>
-        <w:pStyle w:val="BodyText"/>
-      </w:pPr>
-      <w:r>
-        <w:rPr>
-          <w:b/>
-          <w:bCs/>
-        </w:rPr>
-        <w:t xml:space="preserve">AIM 1 : Does BIS and BAS influences eating in absence of hunger?</w:t>
       </w:r>
     </w:p>
     <w:p>
@@ -657,9 +645,6 @@
         <w:t xml:space="preserve"> </w:t>
       </w:r>
       <w:r>
-        <w:br/>
-      </w:r>
-      <w:r>
         <w:rPr>
           <w:rStyle w:val="FunctionTok"/>
         </w:rPr>
@@ -678,7 +663,10 @@
         <w:t xml:space="preserve">+</w:t>
       </w:r>
       <w:r>
-        <w:br/>
+        <w:rPr>
+          <w:rStyle w:val="NormalTok"/>
+        </w:rPr>
+        <w:t xml:space="preserve"> </w:t>
       </w:r>
       <w:r>
         <w:rPr>
@@ -846,6 +834,12 @@
       </w:r>
       <w:r>
         <w:rPr>
+          <w:rStyle w:val="NormalTok"/>
+        </w:rPr>
+        <w:t xml:space="preserve"> </w:t>
+      </w:r>
+      <w:r>
+        <w:rPr>
           <w:rStyle w:val="FunctionTok"/>
         </w:rPr>
         <w:t xml:space="preserve">geom_histogram</w:t>
@@ -1240,9 +1234,6 @@
         <w:t xml:space="preserve"> </w:t>
       </w:r>
       <w:r>
-        <w:br/>
-      </w:r>
-      <w:r>
         <w:rPr>
           <w:rStyle w:val="FunctionTok"/>
         </w:rPr>
@@ -1261,7 +1252,10 @@
         <w:t xml:space="preserve">+</w:t>
       </w:r>
       <w:r>
-        <w:br/>
+        <w:rPr>
+          <w:rStyle w:val="NormalTok"/>
+        </w:rPr>
+        <w:t xml:space="preserve"> </w:t>
       </w:r>
       <w:r>
         <w:rPr>
@@ -1812,12 +1806,6 @@
       </w:r>
       <w:r>
         <w:rPr>
-          <w:rStyle w:val="NormalTok"/>
-        </w:rPr>
-        <w:t xml:space="preserve"> </w:t>
-      </w:r>
-      <w:r>
-        <w:rPr>
           <w:rStyle w:val="FunctionTok"/>
         </w:rPr>
         <w:t xml:space="preserve">geom_boxplot</w:t>
@@ -1833,12 +1821,6 @@
           <w:rStyle w:val="SpecialCharTok"/>
         </w:rPr>
         <w:t xml:space="preserve">+</w:t>
-      </w:r>
-      <w:r>
-        <w:rPr>
-          <w:rStyle w:val="NormalTok"/>
-        </w:rPr>
-        <w:t xml:space="preserve"> </w:t>
       </w:r>
       <w:r>
         <w:rPr>
@@ -2609,6 +2591,12 @@
       </w:r>
       <w:r>
         <w:rPr>
+          <w:rStyle w:val="NormalTok"/>
+        </w:rPr>
+        <w:t xml:space="preserve"> </w:t>
+      </w:r>
+      <w:r>
+        <w:rPr>
           <w:rStyle w:val="FunctionTok"/>
         </w:rPr>
         <w:t xml:space="preserve">facet_grid</w:t>
@@ -2962,12 +2950,6 @@
       </w:r>
       <w:r>
         <w:rPr>
-          <w:rStyle w:val="NormalTok"/>
-        </w:rPr>
-        <w:t xml:space="preserve"> </w:t>
-      </w:r>
-      <w:r>
-        <w:rPr>
           <w:rStyle w:val="FunctionTok"/>
         </w:rPr>
         <w:t xml:space="preserve">geom_boxplot</w:t>
@@ -3184,6 +3166,12 @@
       </w:r>
       <w:r>
         <w:rPr>
+          <w:rStyle w:val="NormalTok"/>
+        </w:rPr>
+        <w:t xml:space="preserve"> </w:t>
+      </w:r>
+      <w:r>
+        <w:rPr>
           <w:rStyle w:val="FunctionTok"/>
         </w:rPr>
         <w:t xml:space="preserve">facet_grid</w:t>
@@ -4691,12 +4679,6 @@
       </w:r>
       <w:r>
         <w:rPr>
-          <w:rStyle w:val="NormalTok"/>
-        </w:rPr>
-        <w:t xml:space="preserve"> </w:t>
-      </w:r>
-      <w:r>
-        <w:rPr>
           <w:rStyle w:val="FunctionTok"/>
         </w:rPr>
         <w:t xml:space="preserve">geom_boxplot</w:t>
@@ -5584,7 +5566,7 @@
         <w:pStyle w:val="BodyText"/>
       </w:pPr>
       <w:r>
-        <w:t xml:space="preserve">3.Corrplots</w:t>
+        <w:t xml:space="preserve">3.Corrplots between the interested variables</w:t>
       </w:r>
     </w:p>
     <w:p>
@@ -5744,6 +5726,15 @@
           <w:rStyle w:val="NormalTok"/>
         </w:rPr>
         <w:t xml:space="preserve">,</w:t>
+      </w:r>
+      <w:r>
+        <w:br/>
+      </w:r>
+      <w:r>
+        <w:rPr>
+          <w:rStyle w:val="NormalTok"/>
+        </w:rPr>
+        <w:t xml:space="preserve">                             </w:t>
       </w:r>
       <w:r>
         <w:rPr>
@@ -6774,6 +6765,23 @@
       </w:r>
     </w:p>
     <w:p>
+      <w:r>
+        <w:br w:type="page"/>
+      </w:r>
+    </w:p>
+    <w:p>
+      <w:pPr>
+        <w:pStyle w:val="BodyText"/>
+      </w:pPr>
+      <w:r>
+        <w:rPr>
+          <w:b/>
+          <w:bCs/>
+        </w:rPr>
+        <w:t xml:space="preserve">AIM 1 : Does BIS and BAS influences eating in absence of hunger?</w:t>
+      </w:r>
+    </w:p>
+    <w:p>
       <w:pPr>
         <w:pStyle w:val="SourceCode"/>
       </w:pPr>
@@ -6832,9 +6840,398 @@
         <w:rPr>
           <w:rStyle w:val="NormalTok"/>
         </w:rPr>
+        <w:t xml:space="preserve">eah_grams_consumed_foodonly,</w:t>
+      </w:r>
+      <w:r>
+        <w:br/>
+      </w:r>
+      <w:r>
+        <w:rPr>
+          <w:rStyle w:val="NormalTok"/>
+        </w:rPr>
+        <w:t xml:space="preserve">         </w:t>
+      </w:r>
+      <w:r>
+        <w:rPr>
+          <w:rStyle w:val="AttributeTok"/>
+        </w:rPr>
+        <w:t xml:space="preserve">use =</w:t>
+      </w:r>
+      <w:r>
+        <w:rPr>
+          <w:rStyle w:val="NormalTok"/>
+        </w:rPr>
+        <w:t xml:space="preserve"> </w:t>
+      </w:r>
+      <w:r>
+        <w:rPr>
+          <w:rStyle w:val="StringTok"/>
+        </w:rPr>
+        <w:t xml:space="preserve">"pairwise.complete.obs"</w:t>
+      </w:r>
+      <w:r>
+        <w:rPr>
+          <w:rStyle w:val="NormalTok"/>
+        </w:rPr>
+        <w:t xml:space="preserve">) </w:t>
+      </w:r>
+    </w:p>
+    <w:p>
+      <w:pPr>
+        <w:pStyle w:val="SourceCode"/>
+      </w:pPr>
+      <w:r>
+        <w:rPr>
+          <w:rStyle w:val="VerbatimChar"/>
+        </w:rPr>
+        <w:t xml:space="preserve">## </w:t>
+      </w:r>
+      <w:r>
+        <w:br/>
+      </w:r>
+      <w:r>
+        <w:rPr>
+          <w:rStyle w:val="VerbatimChar"/>
+        </w:rPr>
+        <w:t xml:space="preserve">##  Pearson's product-moment correlation</w:t>
+      </w:r>
+      <w:r>
+        <w:br/>
+      </w:r>
+      <w:r>
+        <w:rPr>
+          <w:rStyle w:val="VerbatimChar"/>
+        </w:rPr>
+        <w:t xml:space="preserve">## </w:t>
+      </w:r>
+      <w:r>
+        <w:br/>
+      </w:r>
+      <w:r>
+        <w:rPr>
+          <w:rStyle w:val="VerbatimChar"/>
+        </w:rPr>
+        <w:t xml:space="preserve">## data:  thesis_data$bis and thesis_data$eah_grams_consumed_foodonly</w:t>
+      </w:r>
+      <w:r>
+        <w:br/>
+      </w:r>
+      <w:r>
+        <w:rPr>
+          <w:rStyle w:val="VerbatimChar"/>
+        </w:rPr>
+        <w:t xml:space="preserve">## t = -1.4532, df = 172, p-value = 0.148</w:t>
+      </w:r>
+      <w:r>
+        <w:br/>
+      </w:r>
+      <w:r>
+        <w:rPr>
+          <w:rStyle w:val="VerbatimChar"/>
+        </w:rPr>
+        <w:t xml:space="preserve">## alternative hypothesis: true correlation is not equal to 0</w:t>
+      </w:r>
+      <w:r>
+        <w:br/>
+      </w:r>
+      <w:r>
+        <w:rPr>
+          <w:rStyle w:val="VerbatimChar"/>
+        </w:rPr>
+        <w:t xml:space="preserve">## 95 percent confidence interval:</w:t>
+      </w:r>
+      <w:r>
+        <w:br/>
+      </w:r>
+      <w:r>
+        <w:rPr>
+          <w:rStyle w:val="VerbatimChar"/>
+        </w:rPr>
+        <w:t xml:space="preserve">##  -0.25472716  0.03928264</w:t>
+      </w:r>
+      <w:r>
+        <w:br/>
+      </w:r>
+      <w:r>
+        <w:rPr>
+          <w:rStyle w:val="VerbatimChar"/>
+        </w:rPr>
+        <w:t xml:space="preserve">## sample estimates:</w:t>
+      </w:r>
+      <w:r>
+        <w:br/>
+      </w:r>
+      <w:r>
+        <w:rPr>
+          <w:rStyle w:val="VerbatimChar"/>
+        </w:rPr>
+        <w:t xml:space="preserve">##        cor </w:t>
+      </w:r>
+      <w:r>
+        <w:br/>
+      </w:r>
+      <w:r>
+        <w:rPr>
+          <w:rStyle w:val="VerbatimChar"/>
+        </w:rPr>
+        <w:t xml:space="preserve">## -0.1101308</w:t>
+      </w:r>
+    </w:p>
+    <w:p>
+      <w:pPr>
+        <w:pStyle w:val="SourceCode"/>
+      </w:pPr>
+      <w:r>
+        <w:rPr>
+          <w:rStyle w:val="DocumentationTok"/>
+        </w:rPr>
+        <w:t xml:space="preserve">## BIS is associated with EAH kcal intake</w:t>
+      </w:r>
+      <w:r>
+        <w:br/>
+      </w:r>
+      <w:r>
+        <w:rPr>
+          <w:rStyle w:val="FunctionTok"/>
+        </w:rPr>
+        <w:t xml:space="preserve">cor.test</w:t>
+      </w:r>
+      <w:r>
+        <w:rPr>
+          <w:rStyle w:val="NormalTok"/>
+        </w:rPr>
+        <w:t xml:space="preserve">(thesis_data</w:t>
+      </w:r>
+      <w:r>
+        <w:rPr>
+          <w:rStyle w:val="SpecialCharTok"/>
+        </w:rPr>
+        <w:t xml:space="preserve">$</w:t>
+      </w:r>
+      <w:r>
+        <w:rPr>
+          <w:rStyle w:val="NormalTok"/>
+        </w:rPr>
+        <w:t xml:space="preserve">bis, thesis_data</w:t>
+      </w:r>
+      <w:r>
+        <w:rPr>
+          <w:rStyle w:val="SpecialCharTok"/>
+        </w:rPr>
+        <w:t xml:space="preserve">$</w:t>
+      </w:r>
+      <w:r>
+        <w:rPr>
+          <w:rStyle w:val="NormalTok"/>
+        </w:rPr>
+        <w:t xml:space="preserve">eah_kcal_consumed, </w:t>
+      </w:r>
+      <w:r>
+        <w:br/>
+      </w:r>
+      <w:r>
+        <w:rPr>
+          <w:rStyle w:val="NormalTok"/>
+        </w:rPr>
+        <w:t xml:space="preserve">         </w:t>
+      </w:r>
+      <w:r>
+        <w:rPr>
+          <w:rStyle w:val="AttributeTok"/>
+        </w:rPr>
+        <w:t xml:space="preserve">use =</w:t>
+      </w:r>
+      <w:r>
+        <w:rPr>
+          <w:rStyle w:val="NormalTok"/>
+        </w:rPr>
+        <w:t xml:space="preserve"> </w:t>
+      </w:r>
+      <w:r>
+        <w:rPr>
+          <w:rStyle w:val="StringTok"/>
+        </w:rPr>
+        <w:t xml:space="preserve">"pairwise.complete.obs"</w:t>
+      </w:r>
+      <w:r>
+        <w:rPr>
+          <w:rStyle w:val="NormalTok"/>
+        </w:rPr>
+        <w:t xml:space="preserve">)</w:t>
+      </w:r>
+    </w:p>
+    <w:p>
+      <w:pPr>
+        <w:pStyle w:val="SourceCode"/>
+      </w:pPr>
+      <w:r>
+        <w:rPr>
+          <w:rStyle w:val="VerbatimChar"/>
+        </w:rPr>
+        <w:t xml:space="preserve">## </w:t>
+      </w:r>
+      <w:r>
+        <w:br/>
+      </w:r>
+      <w:r>
+        <w:rPr>
+          <w:rStyle w:val="VerbatimChar"/>
+        </w:rPr>
+        <w:t xml:space="preserve">##  Pearson's product-moment correlation</w:t>
+      </w:r>
+      <w:r>
+        <w:br/>
+      </w:r>
+      <w:r>
+        <w:rPr>
+          <w:rStyle w:val="VerbatimChar"/>
+        </w:rPr>
+        <w:t xml:space="preserve">## </w:t>
+      </w:r>
+      <w:r>
+        <w:br/>
+      </w:r>
+      <w:r>
+        <w:rPr>
+          <w:rStyle w:val="VerbatimChar"/>
+        </w:rPr>
+        <w:t xml:space="preserve">## data:  thesis_data$bis and thesis_data$eah_kcal_consumed</w:t>
+      </w:r>
+      <w:r>
+        <w:br/>
+      </w:r>
+      <w:r>
+        <w:rPr>
+          <w:rStyle w:val="VerbatimChar"/>
+        </w:rPr>
+        <w:t xml:space="preserve">## t = -2.0264, df = 172, p-value = 0.04427</w:t>
+      </w:r>
+      <w:r>
+        <w:br/>
+      </w:r>
+      <w:r>
+        <w:rPr>
+          <w:rStyle w:val="VerbatimChar"/>
+        </w:rPr>
+        <w:t xml:space="preserve">## alternative hypothesis: true correlation is not equal to 0</w:t>
+      </w:r>
+      <w:r>
+        <w:br/>
+      </w:r>
+      <w:r>
+        <w:rPr>
+          <w:rStyle w:val="VerbatimChar"/>
+        </w:rPr>
+        <w:t xml:space="preserve">## 95 percent confidence interval:</w:t>
+      </w:r>
+      <w:r>
+        <w:br/>
+      </w:r>
+      <w:r>
+        <w:rPr>
+          <w:rStyle w:val="VerbatimChar"/>
+        </w:rPr>
+        <w:t xml:space="preserve">##  -0.294774354 -0.004022544</w:t>
+      </w:r>
+      <w:r>
+        <w:br/>
+      </w:r>
+      <w:r>
+        <w:rPr>
+          <w:rStyle w:val="VerbatimChar"/>
+        </w:rPr>
+        <w:t xml:space="preserve">## sample estimates:</w:t>
+      </w:r>
+      <w:r>
+        <w:br/>
+      </w:r>
+      <w:r>
+        <w:rPr>
+          <w:rStyle w:val="VerbatimChar"/>
+        </w:rPr>
+        <w:t xml:space="preserve">##       cor </w:t>
+      </w:r>
+      <w:r>
+        <w:br/>
+      </w:r>
+      <w:r>
+        <w:rPr>
+          <w:rStyle w:val="VerbatimChar"/>
+        </w:rPr>
+        <w:t xml:space="preserve">## -0.152701</w:t>
+      </w:r>
+    </w:p>
+    <w:p>
+      <w:pPr>
+        <w:pStyle w:val="SourceCode"/>
+      </w:pPr>
+      <w:r>
+        <w:rPr>
+          <w:rStyle w:val="CommentTok"/>
+        </w:rPr>
+        <w:t xml:space="preserve">#2. Relationship between BAS and EAH</w:t>
+      </w:r>
+      <w:r>
+        <w:br/>
+      </w:r>
+      <w:r>
+        <w:br/>
+      </w:r>
+      <w:r>
+        <w:rPr>
+          <w:rStyle w:val="DocumentationTok"/>
+        </w:rPr>
+        <w:t xml:space="preserve">## BAS is not associated with EAH gram intake </w:t>
+      </w:r>
+      <w:r>
+        <w:br/>
+      </w:r>
+      <w:r>
+        <w:rPr>
+          <w:rStyle w:val="FunctionTok"/>
+        </w:rPr>
+        <w:t xml:space="preserve">cor.test</w:t>
+      </w:r>
+      <w:r>
+        <w:rPr>
+          <w:rStyle w:val="NormalTok"/>
+        </w:rPr>
+        <w:t xml:space="preserve">(thesis_data</w:t>
+      </w:r>
+      <w:r>
+        <w:rPr>
+          <w:rStyle w:val="SpecialCharTok"/>
+        </w:rPr>
+        <w:t xml:space="preserve">$</w:t>
+      </w:r>
+      <w:r>
+        <w:rPr>
+          <w:rStyle w:val="NormalTok"/>
+        </w:rPr>
+        <w:t xml:space="preserve">bis, thesis_data</w:t>
+      </w:r>
+      <w:r>
+        <w:rPr>
+          <w:rStyle w:val="SpecialCharTok"/>
+        </w:rPr>
+        <w:t xml:space="preserve">$</w:t>
+      </w:r>
+      <w:r>
+        <w:rPr>
+          <w:rStyle w:val="NormalTok"/>
+        </w:rPr>
         <w:t xml:space="preserve">eah_grams_consumed_foodonly, </w:t>
       </w:r>
       <w:r>
+        <w:br/>
+      </w:r>
+      <w:r>
+        <w:rPr>
+          <w:rStyle w:val="NormalTok"/>
+        </w:rPr>
+        <w:t xml:space="preserve">         </w:t>
+      </w:r>
+      <w:r>
         <w:rPr>
           <w:rStyle w:val="AttributeTok"/>
         </w:rPr>
@@ -6968,7 +7365,7 @@
         <w:rPr>
           <w:rStyle w:val="DocumentationTok"/>
         </w:rPr>
-        <w:t xml:space="preserve">## BIS is associated with EAH kcal intake</w:t>
+        <w:t xml:space="preserve">## BAS is not associated with EAH kcal intake</w:t>
       </w:r>
       <w:r>
         <w:br/>
@@ -6995,7 +7392,7 @@
         <w:rPr>
           <w:rStyle w:val="NormalTok"/>
         </w:rPr>
-        <w:t xml:space="preserve">bis, thesis_data</w:t>
+        <w:t xml:space="preserve">bas, thesis_data</w:t>
       </w:r>
       <w:r>
         <w:rPr>
@@ -7010,6 +7407,15 @@
         <w:t xml:space="preserve">eah_kcal_consumed, </w:t>
       </w:r>
       <w:r>
+        <w:br/>
+      </w:r>
+      <w:r>
+        <w:rPr>
+          <w:rStyle w:val="NormalTok"/>
+        </w:rPr>
+        <w:t xml:space="preserve">         </w:t>
+      </w:r>
+      <w:r>
         <w:rPr>
           <w:rStyle w:val="AttributeTok"/>
         </w:rPr>
@@ -7069,16 +7475,16 @@
         <w:rPr>
           <w:rStyle w:val="VerbatimChar"/>
         </w:rPr>
-        <w:t xml:space="preserve">## data:  thesis_data$bis and thesis_data$eah_kcal_consumed</w:t>
-      </w:r>
-      <w:r>
-        <w:br/>
-      </w:r>
-      <w:r>
-        <w:rPr>
-          <w:rStyle w:val="VerbatimChar"/>
-        </w:rPr>
-        <w:t xml:space="preserve">## t = -2.0264, df = 172, p-value = 0.04427</w:t>
+        <w:t xml:space="preserve">## data:  thesis_data$bas and thesis_data$eah_kcal_consumed</w:t>
+      </w:r>
+      <w:r>
+        <w:br/>
+      </w:r>
+      <w:r>
+        <w:rPr>
+          <w:rStyle w:val="VerbatimChar"/>
+        </w:rPr>
+        <w:t xml:space="preserve">## t = -0.34611, df = 173, p-value = 0.7297</w:t>
       </w:r>
       <w:r>
         <w:br/>
@@ -7105,7 +7511,7 @@
         <w:rPr>
           <w:rStyle w:val="VerbatimChar"/>
         </w:rPr>
-        <w:t xml:space="preserve">##  -0.294774354 -0.004022544</w:t>
+        <w:t xml:space="preserve">##  -0.1739694  0.1225161</w:t>
       </w:r>
       <w:r>
         <w:br/>
@@ -7123,16 +7529,16 @@
         <w:rPr>
           <w:rStyle w:val="VerbatimChar"/>
         </w:rPr>
-        <w:t xml:space="preserve">##       cor </w:t>
-      </w:r>
-      <w:r>
-        <w:br/>
-      </w:r>
-      <w:r>
-        <w:rPr>
-          <w:rStyle w:val="VerbatimChar"/>
-        </w:rPr>
-        <w:t xml:space="preserve">## -0.152701</w:t>
+        <w:t xml:space="preserve">##         cor </w:t>
+      </w:r>
+      <w:r>
+        <w:br/>
+      </w:r>
+      <w:r>
+        <w:rPr>
+          <w:rStyle w:val="VerbatimChar"/>
+        </w:rPr>
+        <w:t xml:space="preserve">## -0.02630509</w:t>
       </w:r>
     </w:p>
     <w:p>
@@ -7143,7 +7549,7 @@
         <w:rPr>
           <w:rStyle w:val="CommentTok"/>
         </w:rPr>
-        <w:t xml:space="preserve">#2. Relationship between BAS and EAH</w:t>
+        <w:t xml:space="preserve">#3. Relationship between BAS funseeking and EAH</w:t>
       </w:r>
       <w:r>
         <w:br/>
@@ -7155,7 +7561,7 @@
         <w:rPr>
           <w:rStyle w:val="DocumentationTok"/>
         </w:rPr>
-        <w:t xml:space="preserve">## BAS is not associated with EAH gram intake </w:t>
+        <w:t xml:space="preserve">## BAS funseeking is not associated with EAH gram intake </w:t>
       </w:r>
       <w:r>
         <w:br/>
@@ -7182,7 +7588,16 @@
         <w:rPr>
           <w:rStyle w:val="NormalTok"/>
         </w:rPr>
-        <w:t xml:space="preserve">bis, thesis_data</w:t>
+        <w:t xml:space="preserve">bas_funseeking, </w:t>
+      </w:r>
+      <w:r>
+        <w:br/>
+      </w:r>
+      <w:r>
+        <w:rPr>
+          <w:rStyle w:val="NormalTok"/>
+        </w:rPr>
+        <w:t xml:space="preserve">         thesis_data</w:t>
       </w:r>
       <w:r>
         <w:rPr>
@@ -7256,16 +7671,16 @@
         <w:rPr>
           <w:rStyle w:val="VerbatimChar"/>
         </w:rPr>
-        <w:t xml:space="preserve">## data:  thesis_data$bis and thesis_data$eah_grams_consumed_foodonly</w:t>
-      </w:r>
-      <w:r>
-        <w:br/>
-      </w:r>
-      <w:r>
-        <w:rPr>
-          <w:rStyle w:val="VerbatimChar"/>
-        </w:rPr>
-        <w:t xml:space="preserve">## t = -1.4532, df = 172, p-value = 0.148</w:t>
+        <w:t xml:space="preserve">## data:  thesis_data$bas_funseeking and thesis_data$eah_grams_consumed_foodonly</w:t>
+      </w:r>
+      <w:r>
+        <w:br/>
+      </w:r>
+      <w:r>
+        <w:rPr>
+          <w:rStyle w:val="VerbatimChar"/>
+        </w:rPr>
+        <w:t xml:space="preserve">## t = -0.18597, df = 173, p-value = 0.8527</w:t>
       </w:r>
       <w:r>
         <w:br/>
@@ -7292,7 +7707,7 @@
         <w:rPr>
           <w:rStyle w:val="VerbatimChar"/>
         </w:rPr>
-        <w:t xml:space="preserve">##  -0.25472716  0.03928264</w:t>
+        <w:t xml:space="preserve">##  -0.1621409  0.1344873</w:t>
       </w:r>
       <w:r>
         <w:br/>
@@ -7310,6 +7725,190 @@
         <w:rPr>
           <w:rStyle w:val="VerbatimChar"/>
         </w:rPr>
+        <w:t xml:space="preserve">##         cor </w:t>
+      </w:r>
+      <w:r>
+        <w:br/>
+      </w:r>
+      <w:r>
+        <w:rPr>
+          <w:rStyle w:val="VerbatimChar"/>
+        </w:rPr>
+        <w:t xml:space="preserve">## -0.01413783</w:t>
+      </w:r>
+    </w:p>
+    <w:p>
+      <w:pPr>
+        <w:pStyle w:val="SourceCode"/>
+      </w:pPr>
+      <w:r>
+        <w:rPr>
+          <w:rStyle w:val="DocumentationTok"/>
+        </w:rPr>
+        <w:t xml:space="preserve">## BAS funseeking is not associated with EAH kcal intake</w:t>
+      </w:r>
+      <w:r>
+        <w:br/>
+      </w:r>
+      <w:r>
+        <w:rPr>
+          <w:rStyle w:val="FunctionTok"/>
+        </w:rPr>
+        <w:t xml:space="preserve">cor.test</w:t>
+      </w:r>
+      <w:r>
+        <w:rPr>
+          <w:rStyle w:val="NormalTok"/>
+        </w:rPr>
+        <w:t xml:space="preserve">(thesis_data</w:t>
+      </w:r>
+      <w:r>
+        <w:rPr>
+          <w:rStyle w:val="SpecialCharTok"/>
+        </w:rPr>
+        <w:t xml:space="preserve">$</w:t>
+      </w:r>
+      <w:r>
+        <w:rPr>
+          <w:rStyle w:val="NormalTok"/>
+        </w:rPr>
+        <w:t xml:space="preserve">bas_funseeking, </w:t>
+      </w:r>
+      <w:r>
+        <w:br/>
+      </w:r>
+      <w:r>
+        <w:rPr>
+          <w:rStyle w:val="NormalTok"/>
+        </w:rPr>
+        <w:t xml:space="preserve">         thesis_data</w:t>
+      </w:r>
+      <w:r>
+        <w:rPr>
+          <w:rStyle w:val="SpecialCharTok"/>
+        </w:rPr>
+        <w:t xml:space="preserve">$</w:t>
+      </w:r>
+      <w:r>
+        <w:rPr>
+          <w:rStyle w:val="NormalTok"/>
+        </w:rPr>
+        <w:t xml:space="preserve">eah_kcal_consumed, </w:t>
+      </w:r>
+      <w:r>
+        <w:rPr>
+          <w:rStyle w:val="AttributeTok"/>
+        </w:rPr>
+        <w:t xml:space="preserve">use =</w:t>
+      </w:r>
+      <w:r>
+        <w:rPr>
+          <w:rStyle w:val="NormalTok"/>
+        </w:rPr>
+        <w:t xml:space="preserve"> </w:t>
+      </w:r>
+      <w:r>
+        <w:rPr>
+          <w:rStyle w:val="StringTok"/>
+        </w:rPr>
+        <w:t xml:space="preserve">"pairwise.complete.obs"</w:t>
+      </w:r>
+      <w:r>
+        <w:rPr>
+          <w:rStyle w:val="NormalTok"/>
+        </w:rPr>
+        <w:t xml:space="preserve">)</w:t>
+      </w:r>
+    </w:p>
+    <w:p>
+      <w:pPr>
+        <w:pStyle w:val="SourceCode"/>
+      </w:pPr>
+      <w:r>
+        <w:rPr>
+          <w:rStyle w:val="VerbatimChar"/>
+        </w:rPr>
+        <w:t xml:space="preserve">## </w:t>
+      </w:r>
+      <w:r>
+        <w:br/>
+      </w:r>
+      <w:r>
+        <w:rPr>
+          <w:rStyle w:val="VerbatimChar"/>
+        </w:rPr>
+        <w:t xml:space="preserve">##  Pearson's product-moment correlation</w:t>
+      </w:r>
+      <w:r>
+        <w:br/>
+      </w:r>
+      <w:r>
+        <w:rPr>
+          <w:rStyle w:val="VerbatimChar"/>
+        </w:rPr>
+        <w:t xml:space="preserve">## </w:t>
+      </w:r>
+      <w:r>
+        <w:br/>
+      </w:r>
+      <w:r>
+        <w:rPr>
+          <w:rStyle w:val="VerbatimChar"/>
+        </w:rPr>
+        <w:t xml:space="preserve">## data:  thesis_data$bas_funseeking and thesis_data$eah_kcal_consumed</w:t>
+      </w:r>
+      <w:r>
+        <w:br/>
+      </w:r>
+      <w:r>
+        <w:rPr>
+          <w:rStyle w:val="VerbatimChar"/>
+        </w:rPr>
+        <w:t xml:space="preserve">## t = -0.34928, df = 173, p-value = 0.7273</w:t>
+      </w:r>
+      <w:r>
+        <w:br/>
+      </w:r>
+      <w:r>
+        <w:rPr>
+          <w:rStyle w:val="VerbatimChar"/>
+        </w:rPr>
+        <w:t xml:space="preserve">## alternative hypothesis: true correlation is not equal to 0</w:t>
+      </w:r>
+      <w:r>
+        <w:br/>
+      </w:r>
+      <w:r>
+        <w:rPr>
+          <w:rStyle w:val="VerbatimChar"/>
+        </w:rPr>
+        <w:t xml:space="preserve">## 95 percent confidence interval:</w:t>
+      </w:r>
+      <w:r>
+        <w:br/>
+      </w:r>
+      <w:r>
+        <w:rPr>
+          <w:rStyle w:val="VerbatimChar"/>
+        </w:rPr>
+        <w:t xml:space="preserve">##  -0.1742029  0.1222788</w:t>
+      </w:r>
+      <w:r>
+        <w:br/>
+      </w:r>
+      <w:r>
+        <w:rPr>
+          <w:rStyle w:val="VerbatimChar"/>
+        </w:rPr>
+        <w:t xml:space="preserve">## sample estimates:</w:t>
+      </w:r>
+      <w:r>
+        <w:br/>
+      </w:r>
+      <w:r>
+        <w:rPr>
+          <w:rStyle w:val="VerbatimChar"/>
+        </w:rPr>
         <w:t xml:space="preserve">##        cor </w:t>
       </w:r>
       <w:r>
@@ -7319,7 +7918,7 @@
         <w:rPr>
           <w:rStyle w:val="VerbatimChar"/>
         </w:rPr>
-        <w:t xml:space="preserve">## -0.1101308</w:t>
+        <w:t xml:space="preserve">## -0.0265458</w:t>
       </w:r>
     </w:p>
     <w:p>
@@ -7328,9 +7927,21 @@
       </w:pPr>
       <w:r>
         <w:rPr>
+          <w:rStyle w:val="CommentTok"/>
+        </w:rPr>
+        <w:t xml:space="preserve">#4. Relationship between BAS drive and EAH</w:t>
+      </w:r>
+      <w:r>
+        <w:br/>
+      </w:r>
+      <w:r>
+        <w:br/>
+      </w:r>
+      <w:r>
+        <w:rPr>
           <w:rStyle w:val="DocumentationTok"/>
         </w:rPr>
-        <w:t xml:space="preserve">## BAS is not associated with EAH kcal intake</w:t>
+        <w:t xml:space="preserve">## BAS drive is not associated with EAH gram intake</w:t>
       </w:r>
       <w:r>
         <w:br/>
@@ -7357,7 +7968,16 @@
         <w:rPr>
           <w:rStyle w:val="NormalTok"/>
         </w:rPr>
-        <w:t xml:space="preserve">bas, thesis_data</w:t>
+        <w:t xml:space="preserve">bas_drive,</w:t>
+      </w:r>
+      <w:r>
+        <w:br/>
+      </w:r>
+      <w:r>
+        <w:rPr>
+          <w:rStyle w:val="NormalTok"/>
+        </w:rPr>
+        <w:t xml:space="preserve">         thesis_data</w:t>
       </w:r>
       <w:r>
         <w:rPr>
@@ -7369,6 +7989,190 @@
         <w:rPr>
           <w:rStyle w:val="NormalTok"/>
         </w:rPr>
+        <w:t xml:space="preserve">eah_grams_consumed_foodonly, </w:t>
+      </w:r>
+      <w:r>
+        <w:rPr>
+          <w:rStyle w:val="AttributeTok"/>
+        </w:rPr>
+        <w:t xml:space="preserve">use =</w:t>
+      </w:r>
+      <w:r>
+        <w:rPr>
+          <w:rStyle w:val="NormalTok"/>
+        </w:rPr>
+        <w:t xml:space="preserve"> </w:t>
+      </w:r>
+      <w:r>
+        <w:rPr>
+          <w:rStyle w:val="StringTok"/>
+        </w:rPr>
+        <w:t xml:space="preserve">"pairwise.complete.obs"</w:t>
+      </w:r>
+      <w:r>
+        <w:rPr>
+          <w:rStyle w:val="NormalTok"/>
+        </w:rPr>
+        <w:t xml:space="preserve">) </w:t>
+      </w:r>
+    </w:p>
+    <w:p>
+      <w:pPr>
+        <w:pStyle w:val="SourceCode"/>
+      </w:pPr>
+      <w:r>
+        <w:rPr>
+          <w:rStyle w:val="VerbatimChar"/>
+        </w:rPr>
+        <w:t xml:space="preserve">## </w:t>
+      </w:r>
+      <w:r>
+        <w:br/>
+      </w:r>
+      <w:r>
+        <w:rPr>
+          <w:rStyle w:val="VerbatimChar"/>
+        </w:rPr>
+        <w:t xml:space="preserve">##  Pearson's product-moment correlation</w:t>
+      </w:r>
+      <w:r>
+        <w:br/>
+      </w:r>
+      <w:r>
+        <w:rPr>
+          <w:rStyle w:val="VerbatimChar"/>
+        </w:rPr>
+        <w:t xml:space="preserve">## </w:t>
+      </w:r>
+      <w:r>
+        <w:br/>
+      </w:r>
+      <w:r>
+        <w:rPr>
+          <w:rStyle w:val="VerbatimChar"/>
+        </w:rPr>
+        <w:t xml:space="preserve">## data:  thesis_data$bas_drive and thesis_data$eah_grams_consumed_foodonly</w:t>
+      </w:r>
+      <w:r>
+        <w:br/>
+      </w:r>
+      <w:r>
+        <w:rPr>
+          <w:rStyle w:val="VerbatimChar"/>
+        </w:rPr>
+        <w:t xml:space="preserve">## t = -0.23044, df = 173, p-value = 0.818</w:t>
+      </w:r>
+      <w:r>
+        <w:br/>
+      </w:r>
+      <w:r>
+        <w:rPr>
+          <w:rStyle w:val="VerbatimChar"/>
+        </w:rPr>
+        <w:t xml:space="preserve">## alternative hypothesis: true correlation is not equal to 0</w:t>
+      </w:r>
+      <w:r>
+        <w:br/>
+      </w:r>
+      <w:r>
+        <w:rPr>
+          <w:rStyle w:val="VerbatimChar"/>
+        </w:rPr>
+        <w:t xml:space="preserve">## 95 percent confidence interval:</w:t>
+      </w:r>
+      <w:r>
+        <w:br/>
+      </w:r>
+      <w:r>
+        <w:rPr>
+          <w:rStyle w:val="VerbatimChar"/>
+        </w:rPr>
+        <w:t xml:space="preserve">##  -0.1654303  0.1311669</w:t>
+      </w:r>
+      <w:r>
+        <w:br/>
+      </w:r>
+      <w:r>
+        <w:rPr>
+          <w:rStyle w:val="VerbatimChar"/>
+        </w:rPr>
+        <w:t xml:space="preserve">## sample estimates:</w:t>
+      </w:r>
+      <w:r>
+        <w:br/>
+      </w:r>
+      <w:r>
+        <w:rPr>
+          <w:rStyle w:val="VerbatimChar"/>
+        </w:rPr>
+        <w:t xml:space="preserve">##         cor </w:t>
+      </w:r>
+      <w:r>
+        <w:br/>
+      </w:r>
+      <w:r>
+        <w:rPr>
+          <w:rStyle w:val="VerbatimChar"/>
+        </w:rPr>
+        <w:t xml:space="preserve">## -0.01751707</w:t>
+      </w:r>
+    </w:p>
+    <w:p>
+      <w:pPr>
+        <w:pStyle w:val="SourceCode"/>
+      </w:pPr>
+      <w:r>
+        <w:rPr>
+          <w:rStyle w:val="DocumentationTok"/>
+        </w:rPr>
+        <w:t xml:space="preserve">## BAS drive is not associated with EAH kcal intake</w:t>
+      </w:r>
+      <w:r>
+        <w:br/>
+      </w:r>
+      <w:r>
+        <w:rPr>
+          <w:rStyle w:val="FunctionTok"/>
+        </w:rPr>
+        <w:t xml:space="preserve">cor.test</w:t>
+      </w:r>
+      <w:r>
+        <w:rPr>
+          <w:rStyle w:val="NormalTok"/>
+        </w:rPr>
+        <w:t xml:space="preserve">(thesis_data</w:t>
+      </w:r>
+      <w:r>
+        <w:rPr>
+          <w:rStyle w:val="SpecialCharTok"/>
+        </w:rPr>
+        <w:t xml:space="preserve">$</w:t>
+      </w:r>
+      <w:r>
+        <w:rPr>
+          <w:rStyle w:val="NormalTok"/>
+        </w:rPr>
+        <w:t xml:space="preserve">bas_drive,</w:t>
+      </w:r>
+      <w:r>
+        <w:br/>
+      </w:r>
+      <w:r>
+        <w:rPr>
+          <w:rStyle w:val="NormalTok"/>
+        </w:rPr>
+        <w:t xml:space="preserve">         thesis_data</w:t>
+      </w:r>
+      <w:r>
+        <w:rPr>
+          <w:rStyle w:val="SpecialCharTok"/>
+        </w:rPr>
+        <w:t xml:space="preserve">$</w:t>
+      </w:r>
+      <w:r>
+        <w:rPr>
+          <w:rStyle w:val="NormalTok"/>
+        </w:rPr>
         <w:t xml:space="preserve">eah_kcal_consumed, </w:t>
       </w:r>
       <w:r>
@@ -7431,16 +8235,16 @@
         <w:rPr>
           <w:rStyle w:val="VerbatimChar"/>
         </w:rPr>
-        <w:t xml:space="preserve">## data:  thesis_data$bas and thesis_data$eah_kcal_consumed</w:t>
-      </w:r>
-      <w:r>
-        <w:br/>
-      </w:r>
-      <w:r>
-        <w:rPr>
-          <w:rStyle w:val="VerbatimChar"/>
-        </w:rPr>
-        <w:t xml:space="preserve">## t = -0.34611, df = 173, p-value = 0.7297</w:t>
+        <w:t xml:space="preserve">## data:  thesis_data$bas_drive and thesis_data$eah_kcal_consumed</w:t>
+      </w:r>
+      <w:r>
+        <w:br/>
+      </w:r>
+      <w:r>
+        <w:rPr>
+          <w:rStyle w:val="VerbatimChar"/>
+        </w:rPr>
+        <w:t xml:space="preserve">## t = -0.58045, df = 173, p-value = 0.5624</w:t>
       </w:r>
       <w:r>
         <w:br/>
@@ -7467,7 +8271,7 @@
         <w:rPr>
           <w:rStyle w:val="VerbatimChar"/>
         </w:rPr>
-        <w:t xml:space="preserve">##  -0.1739694  0.1225161</w:t>
+        <w:t xml:space="preserve">##  -0.1911803  0.1049419</w:t>
       </w:r>
       <w:r>
         <w:br/>
@@ -7494,7 +8298,7 @@
         <w:rPr>
           <w:rStyle w:val="VerbatimChar"/>
         </w:rPr>
-        <w:t xml:space="preserve">## -0.02630509</w:t>
+        <w:t xml:space="preserve">## -0.04408754</w:t>
       </w:r>
     </w:p>
     <w:p>
@@ -7505,7 +8309,7 @@
         <w:rPr>
           <w:rStyle w:val="CommentTok"/>
         </w:rPr>
-        <w:t xml:space="preserve">#3. Relationship between BAS funseeking and EAH</w:t>
+        <w:t xml:space="preserve">#5. Relationship between BAS reward responsive and EAH</w:t>
       </w:r>
       <w:r>
         <w:br/>
@@ -7517,7 +8321,7 @@
         <w:rPr>
           <w:rStyle w:val="DocumentationTok"/>
         </w:rPr>
-        <w:t xml:space="preserve">## BAS funseeking is not associated with EAH gram intake </w:t>
+        <w:t xml:space="preserve">## BAS reward responsive is not associated with EAH gram intake </w:t>
       </w:r>
       <w:r>
         <w:br/>
@@ -7544,7 +8348,16 @@
         <w:rPr>
           <w:rStyle w:val="NormalTok"/>
         </w:rPr>
-        <w:t xml:space="preserve">bas_funseeking, thesis_data</w:t>
+        <w:t xml:space="preserve">bas_rewardresp, </w:t>
+      </w:r>
+      <w:r>
+        <w:br/>
+      </w:r>
+      <w:r>
+        <w:rPr>
+          <w:rStyle w:val="NormalTok"/>
+        </w:rPr>
+        <w:t xml:space="preserve">         thesis_data</w:t>
       </w:r>
       <w:r>
         <w:rPr>
@@ -7618,16 +8431,16 @@
         <w:rPr>
           <w:rStyle w:val="VerbatimChar"/>
         </w:rPr>
-        <w:t xml:space="preserve">## data:  thesis_data$bas_funseeking and thesis_data$eah_grams_consumed_foodonly</w:t>
-      </w:r>
-      <w:r>
-        <w:br/>
-      </w:r>
-      <w:r>
-        <w:rPr>
-          <w:rStyle w:val="VerbatimChar"/>
-        </w:rPr>
-        <w:t xml:space="preserve">## t = -0.18597, df = 173, p-value = 0.8527</w:t>
+        <w:t xml:space="preserve">## data:  thesis_data$bas_rewardresp and thesis_data$eah_grams_consumed_foodonly</w:t>
+      </w:r>
+      <w:r>
+        <w:br/>
+      </w:r>
+      <w:r>
+        <w:rPr>
+          <w:rStyle w:val="VerbatimChar"/>
+        </w:rPr>
+        <w:t xml:space="preserve">## t = 0.47405, df = 173, p-value = 0.6361</w:t>
       </w:r>
       <w:r>
         <w:br/>
@@ -7654,7 +8467,7 @@
         <w:rPr>
           <w:rStyle w:val="VerbatimChar"/>
         </w:rPr>
-        <w:t xml:space="preserve">##  -0.1621409  0.1344873</w:t>
+        <w:t xml:space="preserve">##  -0.1129282  0.1833816</w:t>
       </w:r>
       <w:r>
         <w:br/>
@@ -7672,16 +8485,16 @@
         <w:rPr>
           <w:rStyle w:val="VerbatimChar"/>
         </w:rPr>
-        <w:t xml:space="preserve">##         cor </w:t>
-      </w:r>
-      <w:r>
-        <w:br/>
-      </w:r>
-      <w:r>
-        <w:rPr>
-          <w:rStyle w:val="VerbatimChar"/>
-        </w:rPr>
-        <w:t xml:space="preserve">## -0.01413783</w:t>
+        <w:t xml:space="preserve">##        cor </w:t>
+      </w:r>
+      <w:r>
+        <w:br/>
+      </w:r>
+      <w:r>
+        <w:rPr>
+          <w:rStyle w:val="VerbatimChar"/>
+        </w:rPr>
+        <w:t xml:space="preserve">## 0.03601829</w:t>
       </w:r>
     </w:p>
     <w:p>
@@ -7692,7 +8505,7 @@
         <w:rPr>
           <w:rStyle w:val="DocumentationTok"/>
         </w:rPr>
-        <w:t xml:space="preserve">## BAS funseeking is not associated with EAH kcal intake</w:t>
+        <w:t xml:space="preserve">## BAS reward responsive is not associated with EAH kcal intake</w:t>
       </w:r>
       <w:r>
         <w:br/>
@@ -7719,731 +8532,16 @@
         <w:rPr>
           <w:rStyle w:val="NormalTok"/>
         </w:rPr>
-        <w:t xml:space="preserve">bas_funseeking, thesis_data</w:t>
-      </w:r>
-      <w:r>
-        <w:rPr>
-          <w:rStyle w:val="SpecialCharTok"/>
-        </w:rPr>
-        <w:t xml:space="preserve">$</w:t>
-      </w:r>
-      <w:r>
-        <w:rPr>
-          <w:rStyle w:val="NormalTok"/>
-        </w:rPr>
-        <w:t xml:space="preserve">eah_kcal_consumed, </w:t>
-      </w:r>
-      <w:r>
-        <w:rPr>
-          <w:rStyle w:val="AttributeTok"/>
-        </w:rPr>
-        <w:t xml:space="preserve">use =</w:t>
-      </w:r>
-      <w:r>
-        <w:rPr>
-          <w:rStyle w:val="NormalTok"/>
-        </w:rPr>
-        <w:t xml:space="preserve"> </w:t>
-      </w:r>
-      <w:r>
-        <w:rPr>
-          <w:rStyle w:val="StringTok"/>
-        </w:rPr>
-        <w:t xml:space="preserve">"pairwise.complete.obs"</w:t>
-      </w:r>
-      <w:r>
-        <w:rPr>
-          <w:rStyle w:val="NormalTok"/>
-        </w:rPr>
-        <w:t xml:space="preserve">)</w:t>
-      </w:r>
-    </w:p>
-    <w:p>
-      <w:pPr>
-        <w:pStyle w:val="SourceCode"/>
-      </w:pPr>
-      <w:r>
-        <w:rPr>
-          <w:rStyle w:val="VerbatimChar"/>
-        </w:rPr>
-        <w:t xml:space="preserve">## </w:t>
-      </w:r>
-      <w:r>
-        <w:br/>
-      </w:r>
-      <w:r>
-        <w:rPr>
-          <w:rStyle w:val="VerbatimChar"/>
-        </w:rPr>
-        <w:t xml:space="preserve">##  Pearson's product-moment correlation</w:t>
-      </w:r>
-      <w:r>
-        <w:br/>
-      </w:r>
-      <w:r>
-        <w:rPr>
-          <w:rStyle w:val="VerbatimChar"/>
-        </w:rPr>
-        <w:t xml:space="preserve">## </w:t>
-      </w:r>
-      <w:r>
-        <w:br/>
-      </w:r>
-      <w:r>
-        <w:rPr>
-          <w:rStyle w:val="VerbatimChar"/>
-        </w:rPr>
-        <w:t xml:space="preserve">## data:  thesis_data$bas_funseeking and thesis_data$eah_kcal_consumed</w:t>
-      </w:r>
-      <w:r>
-        <w:br/>
-      </w:r>
-      <w:r>
-        <w:rPr>
-          <w:rStyle w:val="VerbatimChar"/>
-        </w:rPr>
-        <w:t xml:space="preserve">## t = -0.34928, df = 173, p-value = 0.7273</w:t>
-      </w:r>
-      <w:r>
-        <w:br/>
-      </w:r>
-      <w:r>
-        <w:rPr>
-          <w:rStyle w:val="VerbatimChar"/>
-        </w:rPr>
-        <w:t xml:space="preserve">## alternative hypothesis: true correlation is not equal to 0</w:t>
-      </w:r>
-      <w:r>
-        <w:br/>
-      </w:r>
-      <w:r>
-        <w:rPr>
-          <w:rStyle w:val="VerbatimChar"/>
-        </w:rPr>
-        <w:t xml:space="preserve">## 95 percent confidence interval:</w:t>
-      </w:r>
-      <w:r>
-        <w:br/>
-      </w:r>
-      <w:r>
-        <w:rPr>
-          <w:rStyle w:val="VerbatimChar"/>
-        </w:rPr>
-        <w:t xml:space="preserve">##  -0.1742029  0.1222788</w:t>
-      </w:r>
-      <w:r>
-        <w:br/>
-      </w:r>
-      <w:r>
-        <w:rPr>
-          <w:rStyle w:val="VerbatimChar"/>
-        </w:rPr>
-        <w:t xml:space="preserve">## sample estimates:</w:t>
-      </w:r>
-      <w:r>
-        <w:br/>
-      </w:r>
-      <w:r>
-        <w:rPr>
-          <w:rStyle w:val="VerbatimChar"/>
-        </w:rPr>
-        <w:t xml:space="preserve">##        cor </w:t>
-      </w:r>
-      <w:r>
-        <w:br/>
-      </w:r>
-      <w:r>
-        <w:rPr>
-          <w:rStyle w:val="VerbatimChar"/>
-        </w:rPr>
-        <w:t xml:space="preserve">## -0.0265458</w:t>
-      </w:r>
-    </w:p>
-    <w:p>
-      <w:pPr>
-        <w:pStyle w:val="SourceCode"/>
-      </w:pPr>
-      <w:r>
-        <w:rPr>
-          <w:rStyle w:val="CommentTok"/>
-        </w:rPr>
-        <w:t xml:space="preserve">#4. Relationship between BAS drive and EAH</w:t>
-      </w:r>
-      <w:r>
-        <w:br/>
-      </w:r>
-      <w:r>
-        <w:br/>
-      </w:r>
-      <w:r>
-        <w:rPr>
-          <w:rStyle w:val="DocumentationTok"/>
-        </w:rPr>
-        <w:t xml:space="preserve">## BAS drive is not associated with EAH gram intake</w:t>
-      </w:r>
-      <w:r>
-        <w:br/>
-      </w:r>
-      <w:r>
-        <w:rPr>
-          <w:rStyle w:val="FunctionTok"/>
-        </w:rPr>
-        <w:t xml:space="preserve">cor.test</w:t>
-      </w:r>
-      <w:r>
-        <w:rPr>
-          <w:rStyle w:val="NormalTok"/>
-        </w:rPr>
-        <w:t xml:space="preserve">(thesis_data</w:t>
-      </w:r>
-      <w:r>
-        <w:rPr>
-          <w:rStyle w:val="SpecialCharTok"/>
-        </w:rPr>
-        <w:t xml:space="preserve">$</w:t>
-      </w:r>
-      <w:r>
-        <w:rPr>
-          <w:rStyle w:val="NormalTok"/>
-        </w:rPr>
-        <w:t xml:space="preserve">bas_drive,thesis_data</w:t>
-      </w:r>
-      <w:r>
-        <w:rPr>
-          <w:rStyle w:val="SpecialCharTok"/>
-        </w:rPr>
-        <w:t xml:space="preserve">$</w:t>
-      </w:r>
-      <w:r>
-        <w:rPr>
-          <w:rStyle w:val="NormalTok"/>
-        </w:rPr>
-        <w:t xml:space="preserve">eah_grams_consumed_foodonly, </w:t>
-      </w:r>
-      <w:r>
-        <w:rPr>
-          <w:rStyle w:val="AttributeTok"/>
-        </w:rPr>
-        <w:t xml:space="preserve">use =</w:t>
-      </w:r>
-      <w:r>
-        <w:rPr>
-          <w:rStyle w:val="NormalTok"/>
-        </w:rPr>
-        <w:t xml:space="preserve"> </w:t>
-      </w:r>
-      <w:r>
-        <w:rPr>
-          <w:rStyle w:val="StringTok"/>
-        </w:rPr>
-        <w:t xml:space="preserve">"pairwise.complete.obs"</w:t>
-      </w:r>
-      <w:r>
-        <w:rPr>
-          <w:rStyle w:val="NormalTok"/>
-        </w:rPr>
-        <w:t xml:space="preserve">) </w:t>
-      </w:r>
-    </w:p>
-    <w:p>
-      <w:pPr>
-        <w:pStyle w:val="SourceCode"/>
-      </w:pPr>
-      <w:r>
-        <w:rPr>
-          <w:rStyle w:val="VerbatimChar"/>
-        </w:rPr>
-        <w:t xml:space="preserve">## </w:t>
-      </w:r>
-      <w:r>
-        <w:br/>
-      </w:r>
-      <w:r>
-        <w:rPr>
-          <w:rStyle w:val="VerbatimChar"/>
-        </w:rPr>
-        <w:t xml:space="preserve">##  Pearson's product-moment correlation</w:t>
-      </w:r>
-      <w:r>
-        <w:br/>
-      </w:r>
-      <w:r>
-        <w:rPr>
-          <w:rStyle w:val="VerbatimChar"/>
-        </w:rPr>
-        <w:t xml:space="preserve">## </w:t>
-      </w:r>
-      <w:r>
-        <w:br/>
-      </w:r>
-      <w:r>
-        <w:rPr>
-          <w:rStyle w:val="VerbatimChar"/>
-        </w:rPr>
-        <w:t xml:space="preserve">## data:  thesis_data$bas_drive and thesis_data$eah_grams_consumed_foodonly</w:t>
-      </w:r>
-      <w:r>
-        <w:br/>
-      </w:r>
-      <w:r>
-        <w:rPr>
-          <w:rStyle w:val="VerbatimChar"/>
-        </w:rPr>
-        <w:t xml:space="preserve">## t = -0.23044, df = 173, p-value = 0.818</w:t>
-      </w:r>
-      <w:r>
-        <w:br/>
-      </w:r>
-      <w:r>
-        <w:rPr>
-          <w:rStyle w:val="VerbatimChar"/>
-        </w:rPr>
-        <w:t xml:space="preserve">## alternative hypothesis: true correlation is not equal to 0</w:t>
-      </w:r>
-      <w:r>
-        <w:br/>
-      </w:r>
-      <w:r>
-        <w:rPr>
-          <w:rStyle w:val="VerbatimChar"/>
-        </w:rPr>
-        <w:t xml:space="preserve">## 95 percent confidence interval:</w:t>
-      </w:r>
-      <w:r>
-        <w:br/>
-      </w:r>
-      <w:r>
-        <w:rPr>
-          <w:rStyle w:val="VerbatimChar"/>
-        </w:rPr>
-        <w:t xml:space="preserve">##  -0.1654303  0.1311669</w:t>
-      </w:r>
-      <w:r>
-        <w:br/>
-      </w:r>
-      <w:r>
-        <w:rPr>
-          <w:rStyle w:val="VerbatimChar"/>
-        </w:rPr>
-        <w:t xml:space="preserve">## sample estimates:</w:t>
-      </w:r>
-      <w:r>
-        <w:br/>
-      </w:r>
-      <w:r>
-        <w:rPr>
-          <w:rStyle w:val="VerbatimChar"/>
-        </w:rPr>
-        <w:t xml:space="preserve">##         cor </w:t>
-      </w:r>
-      <w:r>
-        <w:br/>
-      </w:r>
-      <w:r>
-        <w:rPr>
-          <w:rStyle w:val="VerbatimChar"/>
-        </w:rPr>
-        <w:t xml:space="preserve">## -0.01751707</w:t>
-      </w:r>
-    </w:p>
-    <w:p>
-      <w:pPr>
-        <w:pStyle w:val="SourceCode"/>
-      </w:pPr>
-      <w:r>
-        <w:rPr>
-          <w:rStyle w:val="DocumentationTok"/>
-        </w:rPr>
-        <w:t xml:space="preserve">## BAS drive is not associated with EAH kcal intake</w:t>
-      </w:r>
-      <w:r>
-        <w:br/>
-      </w:r>
-      <w:r>
-        <w:rPr>
-          <w:rStyle w:val="FunctionTok"/>
-        </w:rPr>
-        <w:t xml:space="preserve">cor.test</w:t>
-      </w:r>
-      <w:r>
-        <w:rPr>
-          <w:rStyle w:val="NormalTok"/>
-        </w:rPr>
-        <w:t xml:space="preserve">(thesis_data</w:t>
-      </w:r>
-      <w:r>
-        <w:rPr>
-          <w:rStyle w:val="SpecialCharTok"/>
-        </w:rPr>
-        <w:t xml:space="preserve">$</w:t>
-      </w:r>
-      <w:r>
-        <w:rPr>
-          <w:rStyle w:val="NormalTok"/>
-        </w:rPr>
-        <w:t xml:space="preserve">bas_drive, thesis_data</w:t>
-      </w:r>
-      <w:r>
-        <w:rPr>
-          <w:rStyle w:val="SpecialCharTok"/>
-        </w:rPr>
-        <w:t xml:space="preserve">$</w:t>
-      </w:r>
-      <w:r>
-        <w:rPr>
-          <w:rStyle w:val="NormalTok"/>
-        </w:rPr>
-        <w:t xml:space="preserve">eah_kcal_consumed, </w:t>
-      </w:r>
-      <w:r>
-        <w:rPr>
-          <w:rStyle w:val="AttributeTok"/>
-        </w:rPr>
-        <w:t xml:space="preserve">use =</w:t>
-      </w:r>
-      <w:r>
-        <w:rPr>
-          <w:rStyle w:val="NormalTok"/>
-        </w:rPr>
-        <w:t xml:space="preserve"> </w:t>
-      </w:r>
-      <w:r>
-        <w:rPr>
-          <w:rStyle w:val="StringTok"/>
-        </w:rPr>
-        <w:t xml:space="preserve">"pairwise.complete.obs"</w:t>
-      </w:r>
-      <w:r>
-        <w:rPr>
-          <w:rStyle w:val="NormalTok"/>
-        </w:rPr>
-        <w:t xml:space="preserve">)</w:t>
-      </w:r>
-    </w:p>
-    <w:p>
-      <w:pPr>
-        <w:pStyle w:val="SourceCode"/>
-      </w:pPr>
-      <w:r>
-        <w:rPr>
-          <w:rStyle w:val="VerbatimChar"/>
-        </w:rPr>
-        <w:t xml:space="preserve">## </w:t>
-      </w:r>
-      <w:r>
-        <w:br/>
-      </w:r>
-      <w:r>
-        <w:rPr>
-          <w:rStyle w:val="VerbatimChar"/>
-        </w:rPr>
-        <w:t xml:space="preserve">##  Pearson's product-moment correlation</w:t>
-      </w:r>
-      <w:r>
-        <w:br/>
-      </w:r>
-      <w:r>
-        <w:rPr>
-          <w:rStyle w:val="VerbatimChar"/>
-        </w:rPr>
-        <w:t xml:space="preserve">## </w:t>
-      </w:r>
-      <w:r>
-        <w:br/>
-      </w:r>
-      <w:r>
-        <w:rPr>
-          <w:rStyle w:val="VerbatimChar"/>
-        </w:rPr>
-        <w:t xml:space="preserve">## data:  thesis_data$bas_drive and thesis_data$eah_kcal_consumed</w:t>
-      </w:r>
-      <w:r>
-        <w:br/>
-      </w:r>
-      <w:r>
-        <w:rPr>
-          <w:rStyle w:val="VerbatimChar"/>
-        </w:rPr>
-        <w:t xml:space="preserve">## t = -0.58045, df = 173, p-value = 0.5624</w:t>
-      </w:r>
-      <w:r>
-        <w:br/>
-      </w:r>
-      <w:r>
-        <w:rPr>
-          <w:rStyle w:val="VerbatimChar"/>
-        </w:rPr>
-        <w:t xml:space="preserve">## alternative hypothesis: true correlation is not equal to 0</w:t>
-      </w:r>
-      <w:r>
-        <w:br/>
-      </w:r>
-      <w:r>
-        <w:rPr>
-          <w:rStyle w:val="VerbatimChar"/>
-        </w:rPr>
-        <w:t xml:space="preserve">## 95 percent confidence interval:</w:t>
-      </w:r>
-      <w:r>
-        <w:br/>
-      </w:r>
-      <w:r>
-        <w:rPr>
-          <w:rStyle w:val="VerbatimChar"/>
-        </w:rPr>
-        <w:t xml:space="preserve">##  -0.1911803  0.1049419</w:t>
-      </w:r>
-      <w:r>
-        <w:br/>
-      </w:r>
-      <w:r>
-        <w:rPr>
-          <w:rStyle w:val="VerbatimChar"/>
-        </w:rPr>
-        <w:t xml:space="preserve">## sample estimates:</w:t>
-      </w:r>
-      <w:r>
-        <w:br/>
-      </w:r>
-      <w:r>
-        <w:rPr>
-          <w:rStyle w:val="VerbatimChar"/>
-        </w:rPr>
-        <w:t xml:space="preserve">##         cor </w:t>
-      </w:r>
-      <w:r>
-        <w:br/>
-      </w:r>
-      <w:r>
-        <w:rPr>
-          <w:rStyle w:val="VerbatimChar"/>
-        </w:rPr>
-        <w:t xml:space="preserve">## -0.04408754</w:t>
-      </w:r>
-    </w:p>
-    <w:p>
-      <w:pPr>
-        <w:pStyle w:val="SourceCode"/>
-      </w:pPr>
-      <w:r>
-        <w:rPr>
-          <w:rStyle w:val="CommentTok"/>
-        </w:rPr>
-        <w:t xml:space="preserve">#5. Relationship between BAS reward responsive and EAH</w:t>
-      </w:r>
-      <w:r>
-        <w:br/>
-      </w:r>
-      <w:r>
-        <w:br/>
-      </w:r>
-      <w:r>
-        <w:rPr>
-          <w:rStyle w:val="DocumentationTok"/>
-        </w:rPr>
-        <w:t xml:space="preserve">## BAS reward responsive is not associated with EAH gram intake </w:t>
-      </w:r>
-      <w:r>
-        <w:br/>
-      </w:r>
-      <w:r>
-        <w:rPr>
-          <w:rStyle w:val="FunctionTok"/>
-        </w:rPr>
-        <w:t xml:space="preserve">cor.test</w:t>
-      </w:r>
-      <w:r>
-        <w:rPr>
-          <w:rStyle w:val="NormalTok"/>
-        </w:rPr>
-        <w:t xml:space="preserve">(thesis_data</w:t>
-      </w:r>
-      <w:r>
-        <w:rPr>
-          <w:rStyle w:val="SpecialCharTok"/>
-        </w:rPr>
-        <w:t xml:space="preserve">$</w:t>
-      </w:r>
-      <w:r>
-        <w:rPr>
-          <w:rStyle w:val="NormalTok"/>
-        </w:rPr>
-        <w:t xml:space="preserve">bas_rewardresp, thesis_data</w:t>
-      </w:r>
-      <w:r>
-        <w:rPr>
-          <w:rStyle w:val="SpecialCharTok"/>
-        </w:rPr>
-        <w:t xml:space="preserve">$</w:t>
-      </w:r>
-      <w:r>
-        <w:rPr>
-          <w:rStyle w:val="NormalTok"/>
-        </w:rPr>
-        <w:t xml:space="preserve">eah_grams_consumed_foodonly, </w:t>
-      </w:r>
-      <w:r>
-        <w:rPr>
-          <w:rStyle w:val="AttributeTok"/>
-        </w:rPr>
-        <w:t xml:space="preserve">use =</w:t>
-      </w:r>
-      <w:r>
-        <w:rPr>
-          <w:rStyle w:val="NormalTok"/>
-        </w:rPr>
-        <w:t xml:space="preserve"> </w:t>
-      </w:r>
-      <w:r>
-        <w:rPr>
-          <w:rStyle w:val="StringTok"/>
-        </w:rPr>
-        <w:t xml:space="preserve">"pairwise.complete.obs"</w:t>
-      </w:r>
-      <w:r>
-        <w:rPr>
-          <w:rStyle w:val="NormalTok"/>
-        </w:rPr>
-        <w:t xml:space="preserve">) </w:t>
-      </w:r>
-    </w:p>
-    <w:p>
-      <w:pPr>
-        <w:pStyle w:val="SourceCode"/>
-      </w:pPr>
-      <w:r>
-        <w:rPr>
-          <w:rStyle w:val="VerbatimChar"/>
-        </w:rPr>
-        <w:t xml:space="preserve">## </w:t>
-      </w:r>
-      <w:r>
-        <w:br/>
-      </w:r>
-      <w:r>
-        <w:rPr>
-          <w:rStyle w:val="VerbatimChar"/>
-        </w:rPr>
-        <w:t xml:space="preserve">##  Pearson's product-moment correlation</w:t>
-      </w:r>
-      <w:r>
-        <w:br/>
-      </w:r>
-      <w:r>
-        <w:rPr>
-          <w:rStyle w:val="VerbatimChar"/>
-        </w:rPr>
-        <w:t xml:space="preserve">## </w:t>
-      </w:r>
-      <w:r>
-        <w:br/>
-      </w:r>
-      <w:r>
-        <w:rPr>
-          <w:rStyle w:val="VerbatimChar"/>
-        </w:rPr>
-        <w:t xml:space="preserve">## data:  thesis_data$bas_rewardresp and thesis_data$eah_grams_consumed_foodonly</w:t>
-      </w:r>
-      <w:r>
-        <w:br/>
-      </w:r>
-      <w:r>
-        <w:rPr>
-          <w:rStyle w:val="VerbatimChar"/>
-        </w:rPr>
-        <w:t xml:space="preserve">## t = 0.47405, df = 173, p-value = 0.6361</w:t>
-      </w:r>
-      <w:r>
-        <w:br/>
-      </w:r>
-      <w:r>
-        <w:rPr>
-          <w:rStyle w:val="VerbatimChar"/>
-        </w:rPr>
-        <w:t xml:space="preserve">## alternative hypothesis: true correlation is not equal to 0</w:t>
-      </w:r>
-      <w:r>
-        <w:br/>
-      </w:r>
-      <w:r>
-        <w:rPr>
-          <w:rStyle w:val="VerbatimChar"/>
-        </w:rPr>
-        <w:t xml:space="preserve">## 95 percent confidence interval:</w:t>
-      </w:r>
-      <w:r>
-        <w:br/>
-      </w:r>
-      <w:r>
-        <w:rPr>
-          <w:rStyle w:val="VerbatimChar"/>
-        </w:rPr>
-        <w:t xml:space="preserve">##  -0.1129282  0.1833816</w:t>
-      </w:r>
-      <w:r>
-        <w:br/>
-      </w:r>
-      <w:r>
-        <w:rPr>
-          <w:rStyle w:val="VerbatimChar"/>
-        </w:rPr>
-        <w:t xml:space="preserve">## sample estimates:</w:t>
-      </w:r>
-      <w:r>
-        <w:br/>
-      </w:r>
-      <w:r>
-        <w:rPr>
-          <w:rStyle w:val="VerbatimChar"/>
-        </w:rPr>
-        <w:t xml:space="preserve">##        cor </w:t>
-      </w:r>
-      <w:r>
-        <w:br/>
-      </w:r>
-      <w:r>
-        <w:rPr>
-          <w:rStyle w:val="VerbatimChar"/>
-        </w:rPr>
-        <w:t xml:space="preserve">## 0.03601829</w:t>
-      </w:r>
-    </w:p>
-    <w:p>
-      <w:pPr>
-        <w:pStyle w:val="SourceCode"/>
-      </w:pPr>
-      <w:r>
-        <w:rPr>
-          <w:rStyle w:val="DocumentationTok"/>
-        </w:rPr>
-        <w:t xml:space="preserve">## BAS reward responsive is not associated with EAH kcal intake</w:t>
-      </w:r>
-      <w:r>
-        <w:br/>
-      </w:r>
-      <w:r>
-        <w:rPr>
-          <w:rStyle w:val="FunctionTok"/>
-        </w:rPr>
-        <w:t xml:space="preserve">cor.test</w:t>
-      </w:r>
-      <w:r>
-        <w:rPr>
-          <w:rStyle w:val="NormalTok"/>
-        </w:rPr>
-        <w:t xml:space="preserve">(thesis_data</w:t>
-      </w:r>
-      <w:r>
-        <w:rPr>
-          <w:rStyle w:val="SpecialCharTok"/>
-        </w:rPr>
-        <w:t xml:space="preserve">$</w:t>
-      </w:r>
-      <w:r>
-        <w:rPr>
-          <w:rStyle w:val="NormalTok"/>
-        </w:rPr>
-        <w:t xml:space="preserve">bas_rewardresp, thesis_data</w:t>
+        <w:t xml:space="preserve">bas_rewardresp, </w:t>
+      </w:r>
+      <w:r>
+        <w:br/>
+      </w:r>
+      <w:r>
+        <w:rPr>
+          <w:rStyle w:val="NormalTok"/>
+        </w:rPr>
+        <w:t xml:space="preserve">         thesis_data</w:t>
       </w:r>
       <w:r>
         <w:rPr>
@@ -9053,7 +9151,16 @@
         <w:rPr>
           <w:rStyle w:val="NormalTok"/>
         </w:rPr>
-        <w:t xml:space="preserve">bis, thesis_data[thesis_data</w:t>
+        <w:t xml:space="preserve">bis, </w:t>
+      </w:r>
+      <w:r>
+        <w:br/>
+      </w:r>
+      <w:r>
+        <w:rPr>
+          <w:rStyle w:val="NormalTok"/>
+        </w:rPr>
+        <w:t xml:space="preserve">       thesis_data[thesis_data</w:t>
       </w:r>
       <w:r>
         <w:rPr>
@@ -9101,7 +9208,16 @@
         <w:rPr>
           <w:rStyle w:val="NormalTok"/>
         </w:rPr>
-        <w:t xml:space="preserve">bis, </w:t>
+        <w:t xml:space="preserve">bis,</w:t>
+      </w:r>
+      <w:r>
+        <w:br/>
+      </w:r>
+      <w:r>
+        <w:rPr>
+          <w:rStyle w:val="NormalTok"/>
+        </w:rPr>
+        <w:t xml:space="preserve">       </w:t>
       </w:r>
       <w:r>
         <w:rPr>
@@ -9373,6 +9489,15 @@
           <w:rStyle w:val="NormalTok"/>
         </w:rPr>
         <w:t xml:space="preserve">eah_kcal_consumed, </w:t>
+      </w:r>
+      <w:r>
+        <w:br/>
+      </w:r>
+      <w:r>
+        <w:rPr>
+          <w:rStyle w:val="NormalTok"/>
+        </w:rPr>
+        <w:t xml:space="preserve">       </w:t>
       </w:r>
       <w:r>
         <w:rPr>
@@ -10209,6 +10334,15 @@
           <w:rStyle w:val="NormalTok"/>
         </w:rPr>
         <w:t xml:space="preserve"> Child.BMI </w:t>
+      </w:r>
+      <w:r>
+        <w:br/>
+      </w:r>
+      <w:r>
+        <w:rPr>
+          <w:rStyle w:val="NormalTok"/>
+        </w:rPr>
+        <w:t xml:space="preserve">             </w:t>
       </w:r>
       <w:r>
         <w:rPr>

</xml_diff>